<commit_message>
Archivo de los patrones utilizados
</commit_message>
<xml_diff>
--- a/FacturadorElectronico.docx
+++ b/FacturadorElectronico.docx
@@ -4,7 +4,7 @@
   <w:body>
     <w:p>
       <w:pPr>
-        <w:pStyle w:val="Title"/>
+        <w:pStyle w:val="Ttulo"/>
         <w:jc w:val="center"/>
       </w:pPr>
       <w:r>
@@ -13,7 +13,7 @@
     </w:p>
     <w:p>
       <w:pPr>
-        <w:pStyle w:val="Heading1"/>
+        <w:pStyle w:val="Ttulo1"/>
       </w:pPr>
       <w:r>
         <w:t>Sistema de Requerimientos Académicos.</w:t>
@@ -21,7 +21,7 @@
     </w:p>
     <w:p>
       <w:pPr>
-        <w:pStyle w:val="Heading1"/>
+        <w:pStyle w:val="Ttulo1"/>
       </w:pPr>
       <w:r>
         <w:t>Objetivos</w:t>
@@ -29,7 +29,7 @@
     </w:p>
     <w:p>
       <w:pPr>
-        <w:pStyle w:val="ListParagraph"/>
+        <w:pStyle w:val="Prrafodelista"/>
         <w:numPr>
           <w:ilvl w:val="0"/>
           <w:numId w:val="9"/>
@@ -41,7 +41,7 @@
     </w:p>
     <w:p>
       <w:pPr>
-        <w:pStyle w:val="ListParagraph"/>
+        <w:pStyle w:val="Prrafodelista"/>
         <w:numPr>
           <w:ilvl w:val="0"/>
           <w:numId w:val="9"/>
@@ -53,7 +53,7 @@
     </w:p>
     <w:p>
       <w:pPr>
-        <w:pStyle w:val="Heading1"/>
+        <w:pStyle w:val="Ttulo1"/>
       </w:pPr>
       <w:r>
         <w:t>Requerimientos del sistema:</w:t>
@@ -150,21 +150,15 @@
         <w:jc w:val="both"/>
       </w:pPr>
       <w:r>
-        <w:t>Debido a que actualme</w:t>
-      </w:r>
-      <w:r>
-        <w:t>nte el SRI maneja dos esquemas de facturación electrónica (offline y online) el cliente solicitó que al momento de pedir la autorización del comprobante al SRI, pueda escoger cualquiera de los dos esquemas para autorizar.</w:t>
-      </w:r>
-    </w:p>
-    <w:p>
-      <w:pPr>
-        <w:jc w:val="both"/>
-      </w:pPr>
-      <w:r>
-        <w:t xml:space="preserve">En el esquema Onine, el número de </w:t>
-      </w:r>
-      <w:r>
-        <w:t>autorización es un nuevo código asignado por el SRI, mientras que en el esquema Offline el número de autorización es igual a la clave de acceso.</w:t>
+        <w:t>Debido a que actualmente el SRI maneja dos esquemas de facturación electrónica (offline y online) el cliente solicitó que al momento de pedir la autorización del comprobante al SRI, pueda escoger cualquiera de los dos esquemas para autorizar.</w:t>
+      </w:r>
+    </w:p>
+    <w:p>
+      <w:pPr>
+        <w:jc w:val="both"/>
+      </w:pPr>
+      <w:r>
+        <w:t>En el esquema Onine, el número de autorización es un nuevo código asignado por el SRI, mientras que en el esquema Offline el número de autorización es igual a la clave de acceso.</w:t>
       </w:r>
     </w:p>
     <w:p>
@@ -224,10 +218,7 @@
         <w:jc w:val="both"/>
       </w:pPr>
       <w:r>
-        <w:t>Cla</w:t>
-      </w:r>
-      <w:r>
-        <w:t>ve de acceso</w:t>
+        <w:t>Clave de acceso</w:t>
       </w:r>
     </w:p>
     <w:p>
@@ -501,7 +492,7 @@
     </w:p>
     <w:p>
       <w:pPr>
-        <w:pStyle w:val="Heading1"/>
+        <w:pStyle w:val="Ttulo1"/>
       </w:pPr>
       <w:r>
         <w:t>Desarrollar</w:t>
@@ -509,7 +500,7 @@
     </w:p>
     <w:p>
       <w:pPr>
-        <w:pStyle w:val="ListParagraph"/>
+        <w:pStyle w:val="Prrafodelista"/>
         <w:numPr>
           <w:ilvl w:val="0"/>
           <w:numId w:val="10"/>
@@ -569,7 +560,7 @@
     </w:p>
     <w:p>
       <w:pPr>
-        <w:pStyle w:val="ListParagraph"/>
+        <w:pStyle w:val="Prrafodelista"/>
         <w:numPr>
           <w:ilvl w:val="1"/>
           <w:numId w:val="10"/>
@@ -587,7 +578,7 @@
     </w:p>
     <w:p>
       <w:pPr>
-        <w:pStyle w:val="ListParagraph"/>
+        <w:pStyle w:val="Prrafodelista"/>
         <w:numPr>
           <w:ilvl w:val="1"/>
           <w:numId w:val="10"/>
@@ -605,7 +596,7 @@
     </w:p>
     <w:p>
       <w:pPr>
-        <w:pStyle w:val="ListParagraph"/>
+        <w:pStyle w:val="Prrafodelista"/>
         <w:numPr>
           <w:ilvl w:val="1"/>
           <w:numId w:val="10"/>
@@ -623,7 +614,7 @@
     </w:p>
     <w:p>
       <w:pPr>
-        <w:pStyle w:val="ListParagraph"/>
+        <w:pStyle w:val="Prrafodelista"/>
         <w:numPr>
           <w:ilvl w:val="0"/>
           <w:numId w:val="10"/>
@@ -641,7 +632,7 @@
     </w:p>
     <w:p>
       <w:pPr>
-        <w:pStyle w:val="ListParagraph"/>
+        <w:pStyle w:val="Prrafodelista"/>
         <w:numPr>
           <w:ilvl w:val="0"/>
           <w:numId w:val="10"/>
@@ -659,7 +650,7 @@
     </w:p>
     <w:p>
       <w:pPr>
-        <w:pStyle w:val="ListParagraph"/>
+        <w:pStyle w:val="Prrafodelista"/>
         <w:numPr>
           <w:ilvl w:val="1"/>
           <w:numId w:val="10"/>
@@ -677,21 +668,135 @@
     </w:p>
     <w:p>
       <w:pPr>
-        <w:pStyle w:val="Heading2"/>
+        <w:pStyle w:val="Ttulo2"/>
       </w:pPr>
       <w:r>
         <w:t xml:space="preserve">En el programa principal muestre </w:t>
       </w:r>
       <w:r>
         <w:t>las funcionalidades del sistema.</w:t>
+      </w:r>
+    </w:p>
+    <w:p>
+      <w:pPr>
+        <w:pStyle w:val="Prrafodelista"/>
+        <w:numPr>
+          <w:ilvl w:val="0"/>
+          <w:numId w:val="11"/>
+        </w:numPr>
+        <w:jc w:val="both"/>
+      </w:pPr>
+      <w:r>
+        <w:t>Patrones de Diseño</w:t>
+      </w:r>
+    </w:p>
+    <w:p>
+      <w:pPr>
+        <w:pStyle w:val="Prrafodelista"/>
+        <w:numPr>
+          <w:ilvl w:val="0"/>
+          <w:numId w:val="13"/>
+        </w:numPr>
+        <w:jc w:val="both"/>
+      </w:pPr>
+      <w:r>
+        <w:t xml:space="preserve">Creacionales: Utilizamos </w:t>
+      </w:r>
+      <w:proofErr w:type="spellStart"/>
+      <w:r>
+        <w:t>FactoryMethod</w:t>
+      </w:r>
+      <w:proofErr w:type="spellEnd"/>
+      <w:r>
+        <w:t xml:space="preserve"> </w:t>
+      </w:r>
+      <w:r>
+        <w:t xml:space="preserve">para </w:t>
+      </w:r>
+      <w:r>
+        <w:t xml:space="preserve">que el sistema sea capaz de emitir tres tipos de comprobantes electrónicos. Utilizamos </w:t>
+      </w:r>
+      <w:proofErr w:type="spellStart"/>
+      <w:r>
+        <w:t>AbstractFactory</w:t>
+      </w:r>
+      <w:proofErr w:type="spellEnd"/>
+      <w:r>
+        <w:t xml:space="preserve"> para </w:t>
+      </w:r>
+      <w:r>
+        <w:t xml:space="preserve">que la interfaz </w:t>
+      </w:r>
+      <w:r>
+        <w:t xml:space="preserve">Esquema sea capaz de conectarse con </w:t>
+      </w:r>
+      <w:r>
+        <w:t xml:space="preserve">otras partes del sistema y sea más fácil su reutilización. </w:t>
+      </w:r>
+    </w:p>
+    <w:p>
+      <w:pPr>
+        <w:pStyle w:val="Prrafodelista"/>
+        <w:numPr>
+          <w:ilvl w:val="0"/>
+          <w:numId w:val="13"/>
+        </w:numPr>
+        <w:jc w:val="both"/>
+      </w:pPr>
+      <w:r>
+        <w:t xml:space="preserve">Estructurales: Utilizamos el patrón </w:t>
+      </w:r>
+      <w:proofErr w:type="spellStart"/>
+      <w:proofErr w:type="gramStart"/>
+      <w:r>
+        <w:t>Decorator</w:t>
+      </w:r>
+      <w:proofErr w:type="spellEnd"/>
+      <w:r>
+        <w:t xml:space="preserve"> ,</w:t>
+      </w:r>
+      <w:proofErr w:type="gramEnd"/>
+      <w:r>
+        <w:t xml:space="preserve"> ya que el </w:t>
+      </w:r>
+      <w:r>
+        <w:t>usuario</w:t>
+      </w:r>
+      <w:r>
+        <w:t xml:space="preserve"> debe </w:t>
+      </w:r>
+      <w:r>
+        <w:t xml:space="preserve">poder personalizar los comprobantes electrónicos añadiendo el logo de su negocio </w:t>
+      </w:r>
+      <w:r>
+        <w:t xml:space="preserve">y un lema al final. </w:t>
+      </w:r>
+    </w:p>
+    <w:p>
+      <w:pPr>
+        <w:pStyle w:val="Prrafodelista"/>
+        <w:numPr>
+          <w:ilvl w:val="0"/>
+          <w:numId w:val="13"/>
+        </w:numPr>
+        <w:jc w:val="both"/>
+      </w:pPr>
+      <w:r>
+        <w:t xml:space="preserve">De Comportamiento: Utilizamos </w:t>
+      </w:r>
+      <w:proofErr w:type="spellStart"/>
+      <w:r>
+        <w:t>Strategy</w:t>
+      </w:r>
+      <w:proofErr w:type="spellEnd"/>
+      <w:r>
+        <w:t xml:space="preserve"> </w:t>
+      </w:r>
+      <w:r>
+        <w:t xml:space="preserve">para poder implementar los esquemas Online y Offline ya que el usuario puede escoger cualquiera de los dos esquemas para autorizar. </w:t>
       </w:r>
       <w:bookmarkStart w:id="0" w:name="_GoBack"/>
       <w:bookmarkEnd w:id="0"/>
-    </w:p>
-    <w:p>
-      <w:pPr>
-        <w:jc w:val="both"/>
-      </w:pPr>
     </w:p>
     <w:sectPr>
       <w:pgSz w:w="11909" w:h="16834"/>
@@ -1045,6 +1150,95 @@
     </w:lvl>
   </w:abstractNum>
   <w:abstractNum w:abstractNumId="3" w15:restartNumberingAfterBreak="0">
+    <w:nsid w:val="2A2336E7"/>
+    <w:multiLevelType w:val="hybridMultilevel"/>
+    <w:tmpl w:val="5636F09C"/>
+    <w:lvl w:ilvl="0" w:tplc="336292CE">
+      <w:start w:val="1"/>
+      <w:numFmt w:val="lowerLetter"/>
+      <w:lvlText w:val="%1."/>
+      <w:lvlJc w:val="left"/>
+      <w:pPr>
+        <w:ind w:left="1080" w:hanging="360"/>
+      </w:pPr>
+      <w:rPr>
+        <w:rFonts w:hint="default"/>
+      </w:rPr>
+    </w:lvl>
+    <w:lvl w:ilvl="1" w:tplc="300A0019" w:tentative="1">
+      <w:start w:val="1"/>
+      <w:numFmt w:val="lowerLetter"/>
+      <w:lvlText w:val="%2."/>
+      <w:lvlJc w:val="left"/>
+      <w:pPr>
+        <w:ind w:left="1800" w:hanging="360"/>
+      </w:pPr>
+    </w:lvl>
+    <w:lvl w:ilvl="2" w:tplc="300A001B" w:tentative="1">
+      <w:start w:val="1"/>
+      <w:numFmt w:val="lowerRoman"/>
+      <w:lvlText w:val="%3."/>
+      <w:lvlJc w:val="right"/>
+      <w:pPr>
+        <w:ind w:left="2520" w:hanging="180"/>
+      </w:pPr>
+    </w:lvl>
+    <w:lvl w:ilvl="3" w:tplc="300A000F" w:tentative="1">
+      <w:start w:val="1"/>
+      <w:numFmt w:val="decimal"/>
+      <w:lvlText w:val="%4."/>
+      <w:lvlJc w:val="left"/>
+      <w:pPr>
+        <w:ind w:left="3240" w:hanging="360"/>
+      </w:pPr>
+    </w:lvl>
+    <w:lvl w:ilvl="4" w:tplc="300A0019" w:tentative="1">
+      <w:start w:val="1"/>
+      <w:numFmt w:val="lowerLetter"/>
+      <w:lvlText w:val="%5."/>
+      <w:lvlJc w:val="left"/>
+      <w:pPr>
+        <w:ind w:left="3960" w:hanging="360"/>
+      </w:pPr>
+    </w:lvl>
+    <w:lvl w:ilvl="5" w:tplc="300A001B" w:tentative="1">
+      <w:start w:val="1"/>
+      <w:numFmt w:val="lowerRoman"/>
+      <w:lvlText w:val="%6."/>
+      <w:lvlJc w:val="right"/>
+      <w:pPr>
+        <w:ind w:left="4680" w:hanging="180"/>
+      </w:pPr>
+    </w:lvl>
+    <w:lvl w:ilvl="6" w:tplc="300A000F" w:tentative="1">
+      <w:start w:val="1"/>
+      <w:numFmt w:val="decimal"/>
+      <w:lvlText w:val="%7."/>
+      <w:lvlJc w:val="left"/>
+      <w:pPr>
+        <w:ind w:left="5400" w:hanging="360"/>
+      </w:pPr>
+    </w:lvl>
+    <w:lvl w:ilvl="7" w:tplc="300A0019" w:tentative="1">
+      <w:start w:val="1"/>
+      <w:numFmt w:val="lowerLetter"/>
+      <w:lvlText w:val="%8."/>
+      <w:lvlJc w:val="left"/>
+      <w:pPr>
+        <w:ind w:left="6120" w:hanging="360"/>
+      </w:pPr>
+    </w:lvl>
+    <w:lvl w:ilvl="8" w:tplc="300A001B" w:tentative="1">
+      <w:start w:val="1"/>
+      <w:numFmt w:val="lowerRoman"/>
+      <w:lvlText w:val="%9."/>
+      <w:lvlJc w:val="right"/>
+      <w:pPr>
+        <w:ind w:left="6840" w:hanging="180"/>
+      </w:pPr>
+    </w:lvl>
+  </w:abstractNum>
+  <w:abstractNum w:abstractNumId="4" w15:restartNumberingAfterBreak="0">
     <w:nsid w:val="31F07C90"/>
     <w:multiLevelType w:val="multilevel"/>
     <w:tmpl w:val="064A8B34"/>
@@ -1157,7 +1351,96 @@
       </w:rPr>
     </w:lvl>
   </w:abstractNum>
-  <w:abstractNum w:abstractNumId="4" w15:restartNumberingAfterBreak="0">
+  <w:abstractNum w:abstractNumId="5" w15:restartNumberingAfterBreak="0">
+    <w:nsid w:val="3351700A"/>
+    <w:multiLevelType w:val="hybridMultilevel"/>
+    <w:tmpl w:val="BDDE6F32"/>
+    <w:lvl w:ilvl="0" w:tplc="300A0019">
+      <w:start w:val="1"/>
+      <w:numFmt w:val="lowerLetter"/>
+      <w:lvlText w:val="%1."/>
+      <w:lvlJc w:val="left"/>
+      <w:pPr>
+        <w:ind w:left="720" w:hanging="360"/>
+      </w:pPr>
+      <w:rPr>
+        <w:rFonts w:hint="default"/>
+      </w:rPr>
+    </w:lvl>
+    <w:lvl w:ilvl="1" w:tplc="300A0019" w:tentative="1">
+      <w:start w:val="1"/>
+      <w:numFmt w:val="lowerLetter"/>
+      <w:lvlText w:val="%2."/>
+      <w:lvlJc w:val="left"/>
+      <w:pPr>
+        <w:ind w:left="1440" w:hanging="360"/>
+      </w:pPr>
+    </w:lvl>
+    <w:lvl w:ilvl="2" w:tplc="300A001B" w:tentative="1">
+      <w:start w:val="1"/>
+      <w:numFmt w:val="lowerRoman"/>
+      <w:lvlText w:val="%3."/>
+      <w:lvlJc w:val="right"/>
+      <w:pPr>
+        <w:ind w:left="2160" w:hanging="180"/>
+      </w:pPr>
+    </w:lvl>
+    <w:lvl w:ilvl="3" w:tplc="300A000F" w:tentative="1">
+      <w:start w:val="1"/>
+      <w:numFmt w:val="decimal"/>
+      <w:lvlText w:val="%4."/>
+      <w:lvlJc w:val="left"/>
+      <w:pPr>
+        <w:ind w:left="2880" w:hanging="360"/>
+      </w:pPr>
+    </w:lvl>
+    <w:lvl w:ilvl="4" w:tplc="300A0019" w:tentative="1">
+      <w:start w:val="1"/>
+      <w:numFmt w:val="lowerLetter"/>
+      <w:lvlText w:val="%5."/>
+      <w:lvlJc w:val="left"/>
+      <w:pPr>
+        <w:ind w:left="3600" w:hanging="360"/>
+      </w:pPr>
+    </w:lvl>
+    <w:lvl w:ilvl="5" w:tplc="300A001B" w:tentative="1">
+      <w:start w:val="1"/>
+      <w:numFmt w:val="lowerRoman"/>
+      <w:lvlText w:val="%6."/>
+      <w:lvlJc w:val="right"/>
+      <w:pPr>
+        <w:ind w:left="4320" w:hanging="180"/>
+      </w:pPr>
+    </w:lvl>
+    <w:lvl w:ilvl="6" w:tplc="300A000F" w:tentative="1">
+      <w:start w:val="1"/>
+      <w:numFmt w:val="decimal"/>
+      <w:lvlText w:val="%7."/>
+      <w:lvlJc w:val="left"/>
+      <w:pPr>
+        <w:ind w:left="5040" w:hanging="360"/>
+      </w:pPr>
+    </w:lvl>
+    <w:lvl w:ilvl="7" w:tplc="300A0019" w:tentative="1">
+      <w:start w:val="1"/>
+      <w:numFmt w:val="lowerLetter"/>
+      <w:lvlText w:val="%8."/>
+      <w:lvlJc w:val="left"/>
+      <w:pPr>
+        <w:ind w:left="5760" w:hanging="360"/>
+      </w:pPr>
+    </w:lvl>
+    <w:lvl w:ilvl="8" w:tplc="300A001B" w:tentative="1">
+      <w:start w:val="1"/>
+      <w:numFmt w:val="lowerRoman"/>
+      <w:lvlText w:val="%9."/>
+      <w:lvlJc w:val="right"/>
+      <w:pPr>
+        <w:ind w:left="6480" w:hanging="180"/>
+      </w:pPr>
+    </w:lvl>
+  </w:abstractNum>
+  <w:abstractNum w:abstractNumId="6" w15:restartNumberingAfterBreak="0">
     <w:nsid w:val="497F3F90"/>
     <w:multiLevelType w:val="multilevel"/>
     <w:tmpl w:val="907EC482"/>
@@ -1270,7 +1553,7 @@
       </w:rPr>
     </w:lvl>
   </w:abstractNum>
-  <w:abstractNum w:abstractNumId="5" w15:restartNumberingAfterBreak="0">
+  <w:abstractNum w:abstractNumId="7" w15:restartNumberingAfterBreak="0">
     <w:nsid w:val="58A445AB"/>
     <w:multiLevelType w:val="multilevel"/>
     <w:tmpl w:val="D8CA7264"/>
@@ -1383,7 +1666,7 @@
       </w:rPr>
     </w:lvl>
   </w:abstractNum>
-  <w:abstractNum w:abstractNumId="6" w15:restartNumberingAfterBreak="0">
+  <w:abstractNum w:abstractNumId="8" w15:restartNumberingAfterBreak="0">
     <w:nsid w:val="5C672773"/>
     <w:multiLevelType w:val="multilevel"/>
     <w:tmpl w:val="6298EB76"/>
@@ -1496,7 +1779,7 @@
       </w:rPr>
     </w:lvl>
   </w:abstractNum>
-  <w:abstractNum w:abstractNumId="7" w15:restartNumberingAfterBreak="0">
+  <w:abstractNum w:abstractNumId="9" w15:restartNumberingAfterBreak="0">
     <w:nsid w:val="68F13662"/>
     <w:multiLevelType w:val="hybridMultilevel"/>
     <w:tmpl w:val="069AB914"/>
@@ -1582,7 +1865,96 @@
       </w:pPr>
     </w:lvl>
   </w:abstractNum>
-  <w:abstractNum w:abstractNumId="8" w15:restartNumberingAfterBreak="0">
+  <w:abstractNum w:abstractNumId="10" w15:restartNumberingAfterBreak="0">
+    <w:nsid w:val="6C5829F3"/>
+    <w:multiLevelType w:val="hybridMultilevel"/>
+    <w:tmpl w:val="A98624DC"/>
+    <w:lvl w:ilvl="0" w:tplc="300A000F">
+      <w:start w:val="1"/>
+      <w:numFmt w:val="decimal"/>
+      <w:lvlText w:val="%1."/>
+      <w:lvlJc w:val="left"/>
+      <w:pPr>
+        <w:ind w:left="720" w:hanging="360"/>
+      </w:pPr>
+      <w:rPr>
+        <w:rFonts w:hint="default"/>
+      </w:rPr>
+    </w:lvl>
+    <w:lvl w:ilvl="1" w:tplc="300A0019" w:tentative="1">
+      <w:start w:val="1"/>
+      <w:numFmt w:val="lowerLetter"/>
+      <w:lvlText w:val="%2."/>
+      <w:lvlJc w:val="left"/>
+      <w:pPr>
+        <w:ind w:left="1440" w:hanging="360"/>
+      </w:pPr>
+    </w:lvl>
+    <w:lvl w:ilvl="2" w:tplc="300A001B" w:tentative="1">
+      <w:start w:val="1"/>
+      <w:numFmt w:val="lowerRoman"/>
+      <w:lvlText w:val="%3."/>
+      <w:lvlJc w:val="right"/>
+      <w:pPr>
+        <w:ind w:left="2160" w:hanging="180"/>
+      </w:pPr>
+    </w:lvl>
+    <w:lvl w:ilvl="3" w:tplc="300A000F" w:tentative="1">
+      <w:start w:val="1"/>
+      <w:numFmt w:val="decimal"/>
+      <w:lvlText w:val="%4."/>
+      <w:lvlJc w:val="left"/>
+      <w:pPr>
+        <w:ind w:left="2880" w:hanging="360"/>
+      </w:pPr>
+    </w:lvl>
+    <w:lvl w:ilvl="4" w:tplc="300A0019" w:tentative="1">
+      <w:start w:val="1"/>
+      <w:numFmt w:val="lowerLetter"/>
+      <w:lvlText w:val="%5."/>
+      <w:lvlJc w:val="left"/>
+      <w:pPr>
+        <w:ind w:left="3600" w:hanging="360"/>
+      </w:pPr>
+    </w:lvl>
+    <w:lvl w:ilvl="5" w:tplc="300A001B" w:tentative="1">
+      <w:start w:val="1"/>
+      <w:numFmt w:val="lowerRoman"/>
+      <w:lvlText w:val="%6."/>
+      <w:lvlJc w:val="right"/>
+      <w:pPr>
+        <w:ind w:left="4320" w:hanging="180"/>
+      </w:pPr>
+    </w:lvl>
+    <w:lvl w:ilvl="6" w:tplc="300A000F" w:tentative="1">
+      <w:start w:val="1"/>
+      <w:numFmt w:val="decimal"/>
+      <w:lvlText w:val="%7."/>
+      <w:lvlJc w:val="left"/>
+      <w:pPr>
+        <w:ind w:left="5040" w:hanging="360"/>
+      </w:pPr>
+    </w:lvl>
+    <w:lvl w:ilvl="7" w:tplc="300A0019" w:tentative="1">
+      <w:start w:val="1"/>
+      <w:numFmt w:val="lowerLetter"/>
+      <w:lvlText w:val="%8."/>
+      <w:lvlJc w:val="left"/>
+      <w:pPr>
+        <w:ind w:left="5760" w:hanging="360"/>
+      </w:pPr>
+    </w:lvl>
+    <w:lvl w:ilvl="8" w:tplc="300A001B" w:tentative="1">
+      <w:start w:val="1"/>
+      <w:numFmt w:val="lowerRoman"/>
+      <w:lvlText w:val="%9."/>
+      <w:lvlJc w:val="right"/>
+      <w:pPr>
+        <w:ind w:left="6480" w:hanging="180"/>
+      </w:pPr>
+    </w:lvl>
+  </w:abstractNum>
+  <w:abstractNum w:abstractNumId="11" w15:restartNumberingAfterBreak="0">
     <w:nsid w:val="70A52B34"/>
     <w:multiLevelType w:val="multilevel"/>
     <w:tmpl w:val="2E0497EA"/>
@@ -1695,7 +2067,7 @@
       </w:rPr>
     </w:lvl>
   </w:abstractNum>
-  <w:abstractNum w:abstractNumId="9" w15:restartNumberingAfterBreak="0">
+  <w:abstractNum w:abstractNumId="12" w15:restartNumberingAfterBreak="0">
     <w:nsid w:val="7418153E"/>
     <w:multiLevelType w:val="multilevel"/>
     <w:tmpl w:val="30A0D608"/>
@@ -1815,28 +2187,37 @@
     <w:abstractNumId w:val="2"/>
   </w:num>
   <w:num w:numId="3">
+    <w:abstractNumId w:val="8"/>
+  </w:num>
+  <w:num w:numId="4">
+    <w:abstractNumId w:val="7"/>
+  </w:num>
+  <w:num w:numId="5">
+    <w:abstractNumId w:val="11"/>
+  </w:num>
+  <w:num w:numId="6">
     <w:abstractNumId w:val="6"/>
   </w:num>
-  <w:num w:numId="4">
-    <w:abstractNumId w:val="5"/>
-  </w:num>
-  <w:num w:numId="5">
-    <w:abstractNumId w:val="8"/>
-  </w:num>
-  <w:num w:numId="6">
+  <w:num w:numId="7">
     <w:abstractNumId w:val="4"/>
   </w:num>
-  <w:num w:numId="7">
-    <w:abstractNumId w:val="3"/>
-  </w:num>
   <w:num w:numId="8">
-    <w:abstractNumId w:val="9"/>
+    <w:abstractNumId w:val="12"/>
   </w:num>
   <w:num w:numId="9">
     <w:abstractNumId w:val="1"/>
   </w:num>
   <w:num w:numId="10">
-    <w:abstractNumId w:val="7"/>
+    <w:abstractNumId w:val="9"/>
+  </w:num>
+  <w:num w:numId="11">
+    <w:abstractNumId w:val="10"/>
+  </w:num>
+  <w:num w:numId="12">
+    <w:abstractNumId w:val="5"/>
+  </w:num>
+  <w:num w:numId="13">
+    <w:abstractNumId w:val="3"/>
   </w:num>
 </w:numbering>
 </file>
@@ -1850,7 +2231,7 @@
         <w:color w:val="000000"/>
         <w:sz w:val="22"/>
         <w:szCs w:val="22"/>
-        <w:lang w:eastAsia="en-US" w:bidi="ar-SA"/>
+        <w:lang w:val="es-EC" w:eastAsia="en-US" w:bidi="ar-SA"/>
       </w:rPr>
     </w:rPrDefault>
     <w:pPrDefault>
@@ -2247,7 +2628,7 @@
     <w:name w:val="Normal"/>
     <w:qFormat/>
   </w:style>
-  <w:style w:type="paragraph" w:styleId="Heading1">
+  <w:style w:type="paragraph" w:styleId="Ttulo1">
     <w:name w:val="heading 1"/>
     <w:basedOn w:val="Normal"/>
     <w:next w:val="Normal"/>
@@ -2264,7 +2645,7 @@
       <w:szCs w:val="40"/>
     </w:rPr>
   </w:style>
-  <w:style w:type="paragraph" w:styleId="Heading2">
+  <w:style w:type="paragraph" w:styleId="Ttulo2">
     <w:name w:val="heading 2"/>
     <w:basedOn w:val="Normal"/>
     <w:next w:val="Normal"/>
@@ -2282,7 +2663,7 @@
       <w:szCs w:val="32"/>
     </w:rPr>
   </w:style>
-  <w:style w:type="paragraph" w:styleId="Heading3">
+  <w:style w:type="paragraph" w:styleId="Ttulo3">
     <w:name w:val="heading 3"/>
     <w:basedOn w:val="Normal"/>
     <w:next w:val="Normal"/>
@@ -2302,7 +2683,7 @@
       <w:szCs w:val="28"/>
     </w:rPr>
   </w:style>
-  <w:style w:type="paragraph" w:styleId="Heading4">
+  <w:style w:type="paragraph" w:styleId="Ttulo4">
     <w:name w:val="heading 4"/>
     <w:basedOn w:val="Normal"/>
     <w:next w:val="Normal"/>
@@ -2322,7 +2703,7 @@
       <w:szCs w:val="24"/>
     </w:rPr>
   </w:style>
-  <w:style w:type="paragraph" w:styleId="Heading5">
+  <w:style w:type="paragraph" w:styleId="Ttulo5">
     <w:name w:val="heading 5"/>
     <w:basedOn w:val="Normal"/>
     <w:next w:val="Normal"/>
@@ -2340,7 +2721,7 @@
       <w:color w:val="666666"/>
     </w:rPr>
   </w:style>
-  <w:style w:type="paragraph" w:styleId="Heading6">
+  <w:style w:type="paragraph" w:styleId="Ttulo6">
     <w:name w:val="heading 6"/>
     <w:basedOn w:val="Normal"/>
     <w:next w:val="Normal"/>
@@ -2359,13 +2740,13 @@
       <w:color w:val="666666"/>
     </w:rPr>
   </w:style>
-  <w:style w:type="character" w:default="1" w:styleId="DefaultParagraphFont">
+  <w:style w:type="character" w:default="1" w:styleId="Fuentedeprrafopredeter">
     <w:name w:val="Default Paragraph Font"/>
     <w:uiPriority w:val="1"/>
     <w:semiHidden/>
     <w:unhideWhenUsed/>
   </w:style>
-  <w:style w:type="table" w:default="1" w:styleId="TableNormal">
+  <w:style w:type="table" w:default="1" w:styleId="Tablanormal">
     <w:name w:val="Normal Table"/>
     <w:uiPriority w:val="99"/>
     <w:semiHidden/>
@@ -2380,17 +2761,17 @@
       </w:tblCellMar>
     </w:tblPr>
   </w:style>
-  <w:style w:type="numbering" w:default="1" w:styleId="NoList">
+  <w:style w:type="numbering" w:default="1" w:styleId="Sinlista">
     <w:name w:val="No List"/>
     <w:uiPriority w:val="99"/>
     <w:semiHidden/>
     <w:unhideWhenUsed/>
   </w:style>
-  <w:style w:type="paragraph" w:styleId="Title">
+  <w:style w:type="paragraph" w:styleId="Ttulo">
     <w:name w:val="Title"/>
     <w:basedOn w:val="Normal"/>
     <w:next w:val="Normal"/>
-    <w:link w:val="TitleChar"/>
+    <w:link w:val="TtuloCar"/>
     <w:uiPriority w:val="10"/>
     <w:qFormat/>
     <w:pPr>
@@ -2403,7 +2784,7 @@
       <w:szCs w:val="52"/>
     </w:rPr>
   </w:style>
-  <w:style w:type="paragraph" w:styleId="Subtitle">
+  <w:style w:type="paragraph" w:styleId="Subttulo">
     <w:name w:val="Subtitle"/>
     <w:basedOn w:val="Normal"/>
     <w:next w:val="Normal"/>
@@ -2420,10 +2801,10 @@
       <w:szCs w:val="30"/>
     </w:rPr>
   </w:style>
-  <w:style w:type="character" w:customStyle="1" w:styleId="TitleChar">
-    <w:name w:val="Title Char"/>
-    <w:basedOn w:val="DefaultParagraphFont"/>
-    <w:link w:val="Title"/>
+  <w:style w:type="character" w:customStyle="1" w:styleId="TtuloCar">
+    <w:name w:val="Título Car"/>
+    <w:basedOn w:val="Fuentedeprrafopredeter"/>
+    <w:link w:val="Ttulo"/>
     <w:uiPriority w:val="10"/>
     <w:rsid w:val="00902FB0"/>
     <w:rPr>
@@ -2431,7 +2812,7 @@
       <w:szCs w:val="52"/>
     </w:rPr>
   </w:style>
-  <w:style w:type="paragraph" w:styleId="ListParagraph">
+  <w:style w:type="paragraph" w:styleId="Prrafodelista">
     <w:name w:val="List Paragraph"/>
     <w:basedOn w:val="Normal"/>
     <w:uiPriority w:val="34"/>
@@ -2452,7 +2833,6 @@
     <w:rPr>
       <w:rFonts w:asciiTheme="minorHAnsi" w:eastAsiaTheme="minorHAnsi" w:hAnsiTheme="minorHAnsi" w:cstheme="minorBidi"/>
       <w:color w:val="auto"/>
-      <w:lang w:val="es-EC"/>
     </w:rPr>
   </w:style>
 </w:styles>

</xml_diff>